<commit_message>
Changed user controller to use JSON instead of render
</commit_message>
<xml_diff>
--- a/CICD/Facing_Problems.docx
+++ b/CICD/Facing_Problems.docx
@@ -31,6 +31,17 @@
     <w:p/>
     <w:p>
       <w:hyperlink r:id="rId5" w:history="1">
+        <w:r>
+          <w:rPr>
+            <w:rStyle w:val="Hyperlink"/>
+          </w:rPr>
+          <w:t>https://chatgpt.com/c/68ff2b83-417c-8320-aa14-b435cf9667f1</w:t>
+        </w:r>
+      </w:hyperlink>
+    </w:p>
+    <w:p/>
+    <w:p>
+      <w:hyperlink r:id="rId6" w:history="1">
         <w:r>
           <w:rPr>
             <w:rStyle w:val="Hyperlink"/>
@@ -40,8 +51,20 @@
       </w:hyperlink>
     </w:p>
     <w:p/>
-    <w:p>
-      <w:hyperlink r:id="rId6" w:history="1">
+    <w:p/>
+    <w:p>
+      <w:hyperlink r:id="rId7" w:history="1">
+        <w:r>
+          <w:rPr>
+            <w:rStyle w:val="Hyperlink"/>
+          </w:rPr>
+          <w:t>https://node-project-11.onrender.com/users</w:t>
+        </w:r>
+      </w:hyperlink>
+    </w:p>
+    <w:p/>
+    <w:p>
+      <w:hyperlink r:id="rId8" w:history="1">
         <w:r>
           <w:rPr>
             <w:rStyle w:val="Hyperlink"/>
@@ -51,6 +74,29 @@
       </w:hyperlink>
     </w:p>
     <w:p/>
+    <w:p/>
+    <w:p>
+      <w:hyperlink r:id="rId9" w:history="1">
+        <w:r>
+          <w:rPr>
+            <w:rStyle w:val="Hyperlink"/>
+          </w:rPr>
+          <w:t>https://school-project.onrender.com/</w:t>
+        </w:r>
+      </w:hyperlink>
+    </w:p>
+    <w:p/>
+    <w:p>
+      <w:hyperlink r:id="rId10" w:history="1">
+        <w:r>
+          <w:rPr>
+            <w:rStyle w:val="Hyperlink"/>
+          </w:rPr>
+          <w:t>https://dashboard.render.com/web/srv-d3vh9v2li9vc73cr4ilg/deploys/dep-d3vh9vili9vc73cr4jfg</w:t>
+        </w:r>
+      </w:hyperlink>
+    </w:p>
+    <w:p/>
     <w:p>
       <w:r>
         <w:t>-----------------------------------------------------------------------------------------------------------------------------------------</w:t>
@@ -92,7 +138,7 @@
       <w:r>
         <w:t xml:space="preserve"> </w:t>
       </w:r>
-      <w:hyperlink r:id="rId7" w:tgtFrame="_new" w:history="1">
+      <w:hyperlink r:id="rId11" w:tgtFrame="_new" w:history="1">
         <w:r>
           <w:rPr>
             <w:rStyle w:val="Hyperlink"/>
@@ -208,6 +254,7 @@
     </w:p>
     <w:p>
       <w:r>
+        <w:lastRenderedPageBreak/>
         <w:t>routes/userRoutes.js</w:t>
       </w:r>
     </w:p>
@@ -283,7 +330,6 @@
     </w:p>
     <w:p>
       <w:r>
-        <w:lastRenderedPageBreak/>
         <w:t xml:space="preserve">  { "id": 2, "name": "Jane" }</w:t>
       </w:r>
     </w:p>
@@ -510,6 +556,7 @@
     </w:p>
     <w:p>
       <w:r>
+        <w:lastRenderedPageBreak/>
         <w:t>Error: Cannot GET /users</w:t>
       </w:r>
     </w:p>
@@ -601,7 +648,6 @@
           <w:b/>
           <w:bCs/>
         </w:rPr>
-        <w:lastRenderedPageBreak/>
         <w:t>⚙️</w:t>
       </w:r>
       <w:r>
@@ -739,6 +785,123 @@
         <w:t>Then I’ll tell you exactly what to fix so /users starts showing real data instead of “Loading…”.</w:t>
       </w:r>
     </w:p>
+    <w:p/>
+    <w:p/>
+    <w:p/>
+    <w:p/>
+    <w:p/>
+    <w:p/>
+    <w:p>
+      <w:r>
+        <w:rPr>
+          <w:rFonts w:ascii="Segoe UI Emoji" w:hAnsi="Segoe UI Emoji" w:cs="Segoe UI Emoji"/>
+        </w:rPr>
+        <w:t>✅</w:t>
+      </w:r>
+      <w:r>
+        <w:t xml:space="preserve"> Excellent — that </w:t>
+      </w:r>
+      <w:proofErr w:type="spellStart"/>
+      <w:r>
+        <w:t>database.ts</w:t>
+      </w:r>
+      <w:proofErr w:type="spellEnd"/>
+      <w:r>
+        <w:t xml:space="preserve"> file is </w:t>
+      </w:r>
+      <w:r>
+        <w:rPr>
+          <w:b/>
+          <w:bCs/>
+        </w:rPr>
+        <w:t>correct and complete</w:t>
+      </w:r>
+      <w:r>
+        <w:t xml:space="preserve"> for local development, but here’s an </w:t>
+      </w:r>
+      <w:r>
+        <w:rPr>
+          <w:b/>
+          <w:bCs/>
+        </w:rPr>
+        <w:t>important note</w:t>
+      </w:r>
+      <w:r>
+        <w:t xml:space="preserve"> for Render:</w:t>
+      </w:r>
+    </w:p>
+    <w:p>
+      <w:r>
+        <w:t xml:space="preserve">Render </w:t>
+      </w:r>
+      <w:r>
+        <w:rPr>
+          <w:b/>
+          <w:bCs/>
+        </w:rPr>
+        <w:t>does not</w:t>
+      </w:r>
+      <w:r>
+        <w:t xml:space="preserve"> provide separate DB_USER, DB_HOST, DB_NAME, etc. — it provides a </w:t>
+      </w:r>
+      <w:r>
+        <w:rPr>
+          <w:b/>
+          <w:bCs/>
+        </w:rPr>
+        <w:t>single</w:t>
+      </w:r>
+      <w:r>
+        <w:t xml:space="preserve"> environment variable called DATABASE_URL.</w:t>
+      </w:r>
+    </w:p>
+    <w:p>
+      <w:r>
+        <w:t xml:space="preserve">So right now, your connection will </w:t>
+      </w:r>
+      <w:r>
+        <w:rPr>
+          <w:b/>
+          <w:bCs/>
+        </w:rPr>
+        <w:t>fail on Render</w:t>
+      </w:r>
+      <w:r>
+        <w:t xml:space="preserve"> because those individual variables (DB_USER, etc.) aren’t defined in its environment.</w:t>
+      </w:r>
+    </w:p>
+    <w:p>
+      <w:r>
+        <w:t xml:space="preserve">Let’s fix this cleanly so it works both </w:t>
+      </w:r>
+      <w:r>
+        <w:rPr>
+          <w:b/>
+          <w:bCs/>
+        </w:rPr>
+        <w:t>locally</w:t>
+      </w:r>
+      <w:r>
+        <w:t xml:space="preserve"> and </w:t>
+      </w:r>
+      <w:r>
+        <w:rPr>
+          <w:b/>
+          <w:bCs/>
+        </w:rPr>
+        <w:t>on Render</w:t>
+      </w:r>
+      <w:r>
+        <w:t xml:space="preserve"> </w:t>
+      </w:r>
+      <w:r>
+        <w:rPr>
+          <w:rFonts w:ascii="Segoe UI Emoji" w:hAnsi="Segoe UI Emoji" w:cs="Segoe UI Emoji"/>
+        </w:rPr>
+        <w:t>👇</w:t>
+      </w:r>
+    </w:p>
+    <w:p/>
     <w:p/>
     <w:sectPr>
       <w:pgSz w:w="12240" w:h="15840"/>

</xml_diff>

<commit_message>
Working API with PostgreSQL and JSON data
</commit_message>
<xml_diff>
--- a/CICD/Facing_Problems.docx
+++ b/CICD/Facing_Problems.docx
@@ -10,7 +10,7 @@
         <w:instrText>HYPERLINK "</w:instrText>
       </w:r>
       <w:r>
-        <w:instrText>https://chatgpt.com/c/68ff2b83-417c-8320-aa14-b435cf9667f1</w:instrText>
+        <w:instrText>https://node-project-11.onrender.com/users</w:instrText>
       </w:r>
       <w:r>
         <w:instrText>"</w:instrText>
@@ -22,11 +22,19 @@
         <w:rPr>
           <w:rStyle w:val="Hyperlink"/>
         </w:rPr>
-        <w:t>https://chatgpt.com/c/68ff2b83-417c-8320-aa14-b435cf9667f1</w:t>
+        <w:t>https://node-project-11.onrender.com/users</w:t>
       </w:r>
       <w:r>
         <w:fldChar w:fldCharType="end"/>
       </w:r>
+    </w:p>
+    <w:p/>
+    <w:p>
+      <w:pPr>
+        <w:pBdr>
+          <w:bottom w:val="single" w:sz="6" w:space="1" w:color="auto"/>
+        </w:pBdr>
+      </w:pPr>
     </w:p>
     <w:p/>
     <w:p>
@@ -46,14 +54,24 @@
           <w:rPr>
             <w:rStyle w:val="Hyperlink"/>
           </w:rPr>
+          <w:t>https://chatgpt.com/c/68ff2b83-417c-8320-aa14-b435cf9667f1</w:t>
+        </w:r>
+      </w:hyperlink>
+    </w:p>
+    <w:p/>
+    <w:p>
+      <w:hyperlink r:id="rId7" w:history="1">
+        <w:r>
+          <w:rPr>
+            <w:rStyle w:val="Hyperlink"/>
+          </w:rPr>
           <w:t>https://school-project.onrender.com/</w:t>
         </w:r>
       </w:hyperlink>
     </w:p>
     <w:p/>
-    <w:p/>
-    <w:p>
-      <w:hyperlink r:id="rId7" w:history="1">
+    <w:p>
+      <w:hyperlink r:id="rId8" w:history="1">
         <w:r>
           <w:rPr>
             <w:rStyle w:val="Hyperlink"/>
@@ -64,7 +82,7 @@
     </w:p>
     <w:p/>
     <w:p>
-      <w:hyperlink r:id="rId8" w:history="1">
+      <w:hyperlink r:id="rId9" w:history="1">
         <w:r>
           <w:rPr>
             <w:rStyle w:val="Hyperlink"/>
@@ -76,7 +94,7 @@
     <w:p/>
     <w:p/>
     <w:p>
-      <w:hyperlink r:id="rId9" w:history="1">
+      <w:hyperlink r:id="rId10" w:history="1">
         <w:r>
           <w:rPr>
             <w:rStyle w:val="Hyperlink"/>
@@ -87,7 +105,12 @@
     </w:p>
     <w:p/>
     <w:p>
-      <w:hyperlink r:id="rId10" w:history="1">
+      <w:pPr>
+        <w:rPr>
+          <w:rStyle w:val="Hyperlink"/>
+        </w:rPr>
+      </w:pPr>
+      <w:hyperlink r:id="rId11" w:history="1">
         <w:r>
           <w:rPr>
             <w:rStyle w:val="Hyperlink"/>
@@ -96,7 +119,105 @@
         </w:r>
       </w:hyperlink>
     </w:p>
+    <w:p>
+      <w:pPr>
+        <w:rPr>
+          <w:rStyle w:val="Hyperlink"/>
+        </w:rPr>
+      </w:pPr>
+    </w:p>
+    <w:p>
+      <w:pPr>
+        <w:rPr>
+          <w:rStyle w:val="Hyperlink"/>
+        </w:rPr>
+      </w:pPr>
+    </w:p>
+    <w:p>
+      <w:pPr>
+        <w:rPr>
+          <w:rStyle w:val="Hyperlink"/>
+          <w:u w:val="none"/>
+        </w:rPr>
+      </w:pPr>
+    </w:p>
+    <w:p>
+      <w:pPr>
+        <w:rPr>
+          <w:rStyle w:val="Hyperlink"/>
+          <w:u w:val="none"/>
+        </w:rPr>
+      </w:pPr>
+      <w:r>
+        <w:rPr>
+          <w:rStyle w:val="Hyperlink"/>
+          <w:u w:val="none"/>
+        </w:rPr>
+        <w:t>-----------------------------------------------------------------------------------------------------------------------------------------</w:t>
+      </w:r>
+    </w:p>
+    <w:p>
+      <w:r>
+        <w:rPr>
+          <w:rFonts w:ascii="Segoe UI Emoji" w:hAnsi="Segoe UI Emoji" w:cs="Segoe UI Emoji"/>
+        </w:rPr>
+        <w:t>✅</w:t>
+      </w:r>
+      <w:r>
+        <w:t xml:space="preserve"> Perfect — that means your TypeScript compiler (</w:t>
+      </w:r>
+      <w:proofErr w:type="spellStart"/>
+      <w:r>
+        <w:t>tsc</w:t>
+      </w:r>
+      <w:proofErr w:type="spellEnd"/>
+      <w:r>
+        <w:t xml:space="preserve">) </w:t>
+      </w:r>
+      <w:r>
+        <w:rPr>
+          <w:b/>
+          <w:bCs/>
+        </w:rPr>
+        <w:t>ran successfully without any errors</w:t>
+      </w:r>
+      <w:r>
+        <w:t xml:space="preserve"> </w:t>
+      </w:r>
+      <w:r>
+        <w:rPr>
+          <w:rFonts w:ascii="Segoe UI Emoji" w:hAnsi="Segoe UI Emoji" w:cs="Segoe UI Emoji"/>
+        </w:rPr>
+        <w:t>🎉</w:t>
+      </w:r>
+    </w:p>
+    <w:p>
+      <w:r>
+        <w:t xml:space="preserve">That’s a </w:t>
+      </w:r>
+      <w:r>
+        <w:rPr>
+          <w:b/>
+          <w:bCs/>
+        </w:rPr>
+        <w:t>great sign</w:t>
+      </w:r>
+      <w:r>
+        <w:t xml:space="preserve"> — it means your local build is clean, so now Render should also be able to deploy successfully.</w:t>
+      </w:r>
+    </w:p>
+    <w:p>
+      <w:r>
+        <w:t xml:space="preserve">Let’s continue </w:t>
+      </w:r>
+      <w:proofErr w:type="spellStart"/>
+      <w:r>
+        <w:t>ste</w:t>
+      </w:r>
+      <w:proofErr w:type="spellEnd"/>
+    </w:p>
     <w:p/>
+    <w:p/>
     <w:p>
       <w:r>
         <w:t>-----------------------------------------------------------------------------------------------------------------------------------------</w:t>
@@ -104,6 +225,7 @@
     </w:p>
     <w:p>
       <w:r>
+        <w:lastRenderedPageBreak/>
         <w:t>Through this link https://node-project-11.onrender.com/users page is showing application loading</w:t>
       </w:r>
     </w:p>
@@ -138,7 +260,7 @@
       <w:r>
         <w:t xml:space="preserve"> </w:t>
       </w:r>
-      <w:hyperlink r:id="rId11" w:tgtFrame="_new" w:history="1">
+      <w:hyperlink r:id="rId12" w:tgtFrame="_new" w:history="1">
         <w:r>
           <w:rPr>
             <w:rStyle w:val="Hyperlink"/>
@@ -205,7 +327,7 @@
     <w:p>
       <w:r>
         <w:pict w14:anchorId="1D4BAB12">
-          <v:rect id="_x0000_i1061" style="width:0;height:1.5pt" o:hralign="center" o:hrstd="t" o:hr="t" fillcolor="#a0a0a0" stroked="f"/>
+          <v:rect id="_x0000_i1025" style="width:0;height:1.5pt" o:hralign="center" o:hrstd="t" o:hr="t" fillcolor="#a0a0a0" stroked="f"/>
         </w:pict>
       </w:r>
     </w:p>
@@ -254,7 +376,6 @@
     </w:p>
     <w:p>
       <w:r>
-        <w:lastRenderedPageBreak/>
         <w:t>routes/userRoutes.js</w:t>
       </w:r>
     </w:p>
@@ -368,7 +489,7 @@
     <w:p>
       <w:r>
         <w:pict w14:anchorId="7AEE9C9D">
-          <v:rect id="_x0000_i1062" style="width:0;height:1.5pt" o:hralign="center" o:hrstd="t" o:hr="t" fillcolor="#a0a0a0" stroked="f"/>
+          <v:rect id="_x0000_i1026" style="width:0;height:1.5pt" o:hralign="center" o:hrstd="t" o:hr="t" fillcolor="#a0a0a0" stroked="f"/>
         </w:pict>
       </w:r>
     </w:p>
@@ -405,6 +526,7 @@
         <w:rPr>
           <w:rFonts w:ascii="Segoe UI Emoji" w:hAnsi="Segoe UI Emoji" w:cs="Segoe UI Emoji"/>
         </w:rPr>
+        <w:lastRenderedPageBreak/>
         <w:t>🚀</w:t>
       </w:r>
       <w:r>
@@ -511,7 +633,7 @@
     <w:p>
       <w:r>
         <w:pict w14:anchorId="2EFB3364">
-          <v:rect id="_x0000_i1063" style="width:0;height:1.5pt" o:hralign="center" o:hrstd="t" o:hr="t" fillcolor="#a0a0a0" stroked="f"/>
+          <v:rect id="_x0000_i1027" style="width:0;height:1.5pt" o:hralign="center" o:hrstd="t" o:hr="t" fillcolor="#a0a0a0" stroked="f"/>
         </w:pict>
       </w:r>
     </w:p>
@@ -556,7 +678,6 @@
     </w:p>
     <w:p>
       <w:r>
-        <w:lastRenderedPageBreak/>
         <w:t>Error: Cannot GET /users</w:t>
       </w:r>
     </w:p>
@@ -578,7 +699,7 @@
     <w:p>
       <w:r>
         <w:pict w14:anchorId="75EF3CA5">
-          <v:rect id="_x0000_i1064" style="width:0;height:1.5pt" o:hralign="center" o:hrstd="t" o:hr="t" fillcolor="#a0a0a0" stroked="f"/>
+          <v:rect id="_x0000_i1028" style="width:0;height:1.5pt" o:hralign="center" o:hrstd="t" o:hr="t" fillcolor="#a0a0a0" stroked="f"/>
         </w:pict>
       </w:r>
     </w:p>
@@ -631,7 +752,7 @@
     <w:p>
       <w:r>
         <w:pict w14:anchorId="75F6846B">
-          <v:rect id="_x0000_i1065" style="width:0;height:1.5pt" o:hralign="center" o:hrstd="t" o:hr="t" fillcolor="#a0a0a0" stroked="f"/>
+          <v:rect id="_x0000_i1029" style="width:0;height:1.5pt" o:hralign="center" o:hrstd="t" o:hr="t" fillcolor="#a0a0a0" stroked="f"/>
         </w:pict>
       </w:r>
     </w:p>
@@ -712,6 +833,7 @@
     </w:p>
     <w:p>
       <w:r>
+        <w:lastRenderedPageBreak/>
         <w:t>https://node-project-11.onrender.com/api/users</w:t>
       </w:r>
     </w:p>
@@ -723,7 +845,7 @@
     <w:p>
       <w:r>
         <w:pict w14:anchorId="0D42EE17">
-          <v:rect id="_x0000_i1066" style="width:0;height:1.5pt" o:hralign="center" o:hrstd="t" o:hr="t" fillcolor="#a0a0a0" stroked="f"/>
+          <v:rect id="_x0000_i1030" style="width:0;height:1.5pt" o:hralign="center" o:hrstd="t" o:hr="t" fillcolor="#a0a0a0" stroked="f"/>
         </w:pict>
       </w:r>
     </w:p>

</xml_diff>